<commit_message>
BV_UVVM-666: updated Generic Queue QR with data buffer default size information
</commit_message>
<xml_diff>
--- a/uvvm_vvc_framework/doc/internal_UVVM_Generic_Queue_QuickRef.docx
+++ b/uvvm_vvc_framework/doc/internal_UVVM_Generic_Queue_QuickRef.docx
@@ -5412,25 +5412,7 @@
                 <w:color w:val="000000" w:themeColor="text1"/>
                 <w:sz w:val="15"/>
               </w:rPr>
-              <w:t xml:space="preserve"> </w:t>
-            </w:r>
-            <w:proofErr w:type="gramStart"/>
-            <w:r>
-              <w:rPr>
-                <w:rFonts w:cs="Helvetica"/>
-                <w:color w:val="000000" w:themeColor="text1"/>
-                <w:sz w:val="15"/>
-              </w:rPr>
-              <w:t>Has to</w:t>
-            </w:r>
-            <w:proofErr w:type="gramEnd"/>
-            <w:r>
-              <w:rPr>
-                <w:rFonts w:cs="Helvetica"/>
-                <w:color w:val="000000" w:themeColor="text1"/>
-                <w:sz w:val="15"/>
-              </w:rPr>
-              <w:t xml:space="preserve"> be set prior to usage of several procedure and functions.</w:t>
+              <w:t xml:space="preserve"> Has to be set prior to usage of several procedure and functions.</w:t>
             </w:r>
           </w:p>
         </w:tc>
@@ -6564,7 +6546,7 @@
           <w:lang w:val="nb-NO" w:eastAsia="nb-NO"/>
         </w:rPr>
         <w:drawing>
-          <wp:anchor distT="0" distB="0" distL="114300" distR="114300" simplePos="0" relativeHeight="251670016" behindDoc="0" locked="0" layoutInCell="1" allowOverlap="1" wp14:anchorId="6AC020C4" wp14:editId="65F9CDFE">
+          <wp:anchor distT="0" distB="0" distL="114300" distR="114300" simplePos="0" relativeHeight="251670016" behindDoc="0" locked="0" layoutInCell="1" allowOverlap="1" wp14:anchorId="6AC020C4" wp14:editId="50B28846">
             <wp:simplePos x="0" y="0"/>
             <wp:positionH relativeFrom="margin">
               <wp:align>right</wp:align>
@@ -6630,15 +6612,214 @@
           <w:sz w:val="22"/>
         </w:rPr>
       </w:pPr>
+      <w:r>
+        <w:rPr>
+          <w:rFonts w:ascii="Verdana" w:hAnsi="Verdana"/>
+          <w:noProof/>
+          <w:sz w:val="22"/>
+          <w:lang w:val="en-US"/>
+        </w:rPr>
+        <mc:AlternateContent>
+          <mc:Choice Requires="wps">
+            <w:drawing>
+              <wp:anchor distT="45720" distB="45720" distL="114300" distR="114300" simplePos="0" relativeHeight="251676160" behindDoc="0" locked="0" layoutInCell="1" allowOverlap="1" wp14:anchorId="325BA95D" wp14:editId="6AD77C9B">
+                <wp:simplePos x="0" y="0"/>
+                <wp:positionH relativeFrom="margin">
+                  <wp:align>left</wp:align>
+                </wp:positionH>
+                <wp:positionV relativeFrom="paragraph">
+                  <wp:posOffset>101695</wp:posOffset>
+                </wp:positionV>
+                <wp:extent cx="7758430" cy="1404620"/>
+                <wp:effectExtent l="0" t="0" r="0" b="0"/>
+                <wp:wrapSquare wrapText="bothSides"/>
+                <wp:docPr id="2" name="Tekstboks 2"/>
+                <wp:cNvGraphicFramePr>
+                  <a:graphicFrameLocks xmlns:a="http://schemas.openxmlformats.org/drawingml/2006/main"/>
+                </wp:cNvGraphicFramePr>
+                <a:graphic xmlns:a="http://schemas.openxmlformats.org/drawingml/2006/main">
+                  <a:graphicData uri="http://schemas.microsoft.com/office/word/2010/wordprocessingShape">
+                    <wps:wsp>
+                      <wps:cNvSpPr txBox="1">
+                        <a:spLocks noChangeArrowheads="1"/>
+                      </wps:cNvSpPr>
+                      <wps:spPr bwMode="auto">
+                        <a:xfrm>
+                          <a:off x="0" y="0"/>
+                          <a:ext cx="7758430" cy="1404620"/>
+                        </a:xfrm>
+                        <a:prstGeom prst="rect">
+                          <a:avLst/>
+                        </a:prstGeom>
+                        <a:solidFill>
+                          <a:srgbClr val="FFFFFF"/>
+                        </a:solidFill>
+                        <a:ln w="9525">
+                          <a:noFill/>
+                          <a:miter lim="800000"/>
+                          <a:headEnd/>
+                          <a:tailEnd/>
+                        </a:ln>
+                      </wps:spPr>
+                      <wps:txbx>
+                        <w:txbxContent>
+                          <w:p>
+                            <w:pPr>
+                              <w:rPr>
+                                <w:rFonts w:cs="Helvetica"/>
+                                <w:szCs w:val="18"/>
+                                <w:lang w:val="en-US"/>
+                              </w:rPr>
+                            </w:pPr>
+                            <w:r>
+                              <w:rPr>
+                                <w:rFonts w:cs="Helvetica"/>
+                                <w:szCs w:val="18"/>
+                              </w:rPr>
+                              <w:t>Note</w:t>
+                            </w:r>
+                            <w:r>
+                              <w:rPr>
+                                <w:rFonts w:cs="Helvetica"/>
+                                <w:szCs w:val="18"/>
+                              </w:rPr>
+                              <w:t>:</w:t>
+                            </w:r>
+                            <w:r>
+                              <w:rPr>
+                                <w:rFonts w:cs="Helvetica"/>
+                                <w:szCs w:val="18"/>
+                              </w:rPr>
+                              <w:t xml:space="preserve"> default queue size is 2048 bits</w:t>
+                            </w:r>
+                            <w:r>
+                              <w:rPr>
+                                <w:rFonts w:cs="Helvetica"/>
+                                <w:szCs w:val="18"/>
+                              </w:rPr>
+                              <w:t xml:space="preserve"> and</w:t>
+                            </w:r>
+                            <w:r>
+                              <w:rPr>
+                                <w:rFonts w:cs="Helvetica"/>
+                                <w:szCs w:val="18"/>
+                              </w:rPr>
+                              <w:t xml:space="preserve"> </w:t>
+                            </w:r>
+                            <w:r>
+                              <w:rPr>
+                                <w:rFonts w:cs="Helvetica"/>
+                                <w:szCs w:val="18"/>
+                              </w:rPr>
+                              <w:t xml:space="preserve">the size </w:t>
+                            </w:r>
+                            <w:r>
+                              <w:rPr>
+                                <w:rFonts w:cs="Helvetica"/>
+                                <w:szCs w:val="18"/>
+                              </w:rPr>
+                              <w:t>can be adjusted with the C_NUMBER_OF_BITS_IN_DATA_BUFFER located in the adaptations package.</w:t>
+                            </w:r>
+                          </w:p>
+                        </w:txbxContent>
+                      </wps:txbx>
+                      <wps:bodyPr rot="0" vert="horz" wrap="square" lIns="91440" tIns="45720" rIns="91440" bIns="45720" anchor="t" anchorCtr="0">
+                        <a:spAutoFit/>
+                      </wps:bodyPr>
+                    </wps:wsp>
+                  </a:graphicData>
+                </a:graphic>
+                <wp14:sizeRelH relativeFrom="margin">
+                  <wp14:pctWidth>0</wp14:pctWidth>
+                </wp14:sizeRelH>
+                <wp14:sizeRelV relativeFrom="margin">
+                  <wp14:pctHeight>20000</wp14:pctHeight>
+                </wp14:sizeRelV>
+              </wp:anchor>
+            </w:drawing>
+          </mc:Choice>
+          <mc:Fallback>
+            <w:pict>
+              <v:shape w14:anchorId="325BA95D" id="_x0000_s1028" type="#_x0000_t202" style="position:absolute;margin-left:0;margin-top:8pt;width:610.9pt;height:110.6pt;z-index:251676160;visibility:visible;mso-wrap-style:square;mso-width-percent:0;mso-height-percent:200;mso-wrap-distance-left:9pt;mso-wrap-distance-top:3.6pt;mso-wrap-distance-right:9pt;mso-wrap-distance-bottom:3.6pt;mso-position-horizontal:left;mso-position-horizontal-relative:margin;mso-position-vertical:absolute;mso-position-vertical-relative:text;mso-width-percent:0;mso-height-percent:200;mso-width-relative:margin;mso-height-relative:margin;v-text-anchor:top" o:gfxdata="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" stroked="f">
+                <v:textbox style="mso-fit-shape-to-text:t">
+                  <w:txbxContent>
+                    <w:p>
+                      <w:pPr>
+                        <w:rPr>
+                          <w:rFonts w:cs="Helvetica"/>
+                          <w:szCs w:val="18"/>
+                          <w:lang w:val="en-US"/>
+                        </w:rPr>
+                      </w:pPr>
+                      <w:r>
+                        <w:rPr>
+                          <w:rFonts w:cs="Helvetica"/>
+                          <w:szCs w:val="18"/>
+                        </w:rPr>
+                        <w:t>Note</w:t>
+                      </w:r>
+                      <w:r>
+                        <w:rPr>
+                          <w:rFonts w:cs="Helvetica"/>
+                          <w:szCs w:val="18"/>
+                        </w:rPr>
+                        <w:t>:</w:t>
+                      </w:r>
+                      <w:r>
+                        <w:rPr>
+                          <w:rFonts w:cs="Helvetica"/>
+                          <w:szCs w:val="18"/>
+                        </w:rPr>
+                        <w:t xml:space="preserve"> default queue size is 2048 bits</w:t>
+                      </w:r>
+                      <w:r>
+                        <w:rPr>
+                          <w:rFonts w:cs="Helvetica"/>
+                          <w:szCs w:val="18"/>
+                        </w:rPr>
+                        <w:t xml:space="preserve"> and</w:t>
+                      </w:r>
+                      <w:r>
+                        <w:rPr>
+                          <w:rFonts w:cs="Helvetica"/>
+                          <w:szCs w:val="18"/>
+                        </w:rPr>
+                        <w:t xml:space="preserve"> </w:t>
+                      </w:r>
+                      <w:r>
+                        <w:rPr>
+                          <w:rFonts w:cs="Helvetica"/>
+                          <w:szCs w:val="18"/>
+                        </w:rPr>
+                        <w:t xml:space="preserve">the size </w:t>
+                      </w:r>
+                      <w:r>
+                        <w:rPr>
+                          <w:rFonts w:cs="Helvetica"/>
+                          <w:szCs w:val="18"/>
+                        </w:rPr>
+                        <w:t>can be adjusted with the C_NUMBER_OF_BITS_IN_DATA_BUFFER located in the adaptations package.</w:t>
+                      </w:r>
+                    </w:p>
+                  </w:txbxContent>
+                </v:textbox>
+                <w10:wrap type="square" anchorx="margin"/>
+              </v:shape>
+            </w:pict>
+          </mc:Fallback>
+        </mc:AlternateContent>
+      </w:r>
     </w:p>
     <w:p>
       <w:pPr>
         <w:tabs>
           <w:tab w:val="left" w:pos="851"/>
         </w:tabs>
+        <w:ind w:left="851" w:hanging="851"/>
         <w:rPr>
           <w:rFonts w:ascii="Verdana" w:hAnsi="Verdana"/>
           <w:sz w:val="22"/>
+          <w:lang w:val="en-US"/>
         </w:rPr>
       </w:pPr>
     </w:p>
@@ -7642,7 +7823,7 @@
           </mc:Choice>
           <mc:Fallback>
             <w:pict>
-              <v:shape w14:anchorId="380A81AA" id="_x0000_s1028" type="#_x0000_t202" style="position:absolute;margin-left:0;margin-top:18.4pt;width:358.8pt;height:106.55pt;z-index:251665920;visibility:visible;mso-wrap-style:square;mso-width-percent:0;mso-height-percent:0;mso-wrap-distance-left:9pt;mso-wrap-distance-top:3.6pt;mso-wrap-distance-right:9pt;mso-wrap-distance-bottom:3.6pt;mso-position-horizontal:left;mso-position-horizontal-relative:margin;mso-position-vertical:absolute;mso-position-vertical-relative:text;mso-width-percent:0;mso-height-percent:0;mso-width-relative:margin;mso-height-relative:margin;v-text-anchor:top" o:gfxdata="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" stroked="f">
+              <v:shape w14:anchorId="380A81AA" id="_x0000_s1029" type="#_x0000_t202" style="position:absolute;margin-left:0;margin-top:18.4pt;width:358.8pt;height:106.55pt;z-index:251665920;visibility:visible;mso-wrap-style:square;mso-width-percent:0;mso-height-percent:0;mso-wrap-distance-left:9pt;mso-wrap-distance-top:3.6pt;mso-wrap-distance-right:9pt;mso-wrap-distance-bottom:3.6pt;mso-position-horizontal:left;mso-position-horizontal-relative:margin;mso-position-vertical:absolute;mso-position-vertical-relative:text;mso-width-percent:0;mso-height-percent:0;mso-width-relative:margin;mso-height-relative:margin;v-text-anchor:top" o:gfxdata="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" stroked="f">
                 <v:textbox>
                   <w:txbxContent>
                     <w:p>
@@ -18308,7 +18489,17 @@
                                 <w:szCs w:val="16"/>
                               </w:rPr>
                               <w:br/>
-                              <w:t>In no event shall the authors or copyright holders be liable for any claim, damages or other liability, whether in an action of contract, tort or otherwise, arising from, out of or in connection with this IP.</w:t>
+                              <w:t xml:space="preserve">In no event shall the authors or copyright holders be liable for any claim, damages or other liability, whether in an action of contract, tort or otherwise, arising from, out of or in connection </w:t>
+                            </w:r>
+                            <w:bookmarkStart w:id="1" w:name="_GoBack"/>
+                            <w:bookmarkEnd w:id="1"/>
+                            <w:r>
+                              <w:rPr>
+                                <w:iCs/>
+                                <w:sz w:val="13"/>
+                                <w:szCs w:val="16"/>
+                              </w:rPr>
+                              <w:t>with this IP.</w:t>
                             </w:r>
                           </w:p>
                         </w:txbxContent>
@@ -18333,7 +18524,7 @@
           </mc:Choice>
           <mc:Fallback>
             <w:pict>
-              <v:shape w14:anchorId="199BDFDD" id="Tekstboks 4" o:spid="_x0000_s1029" type="#_x0000_t202" style="position:absolute;margin-left:70.45pt;margin-top:8.85pt;width:663.85pt;height:31.05pt;z-index:251656192;visibility:visible;mso-wrap-style:square;mso-width-percent:0;mso-height-percent:0;mso-wrap-distance-left:9pt;mso-wrap-distance-top:0;mso-wrap-distance-right:9pt;mso-wrap-distance-bottom:0;mso-position-horizontal:absolute;mso-position-horizontal-relative:text;mso-position-vertical:absolute;mso-position-vertical-relative:text;mso-width-percent:0;mso-height-percent:0;mso-width-relative:margin;mso-height-relative:margin;v-text-anchor:top" o:gfxdata="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" filled="f" stroked="f">
+              <v:shape w14:anchorId="199BDFDD" id="Tekstboks 4" o:spid="_x0000_s1030" type="#_x0000_t202" style="position:absolute;margin-left:70.45pt;margin-top:8.85pt;width:663.85pt;height:31.05pt;z-index:251656192;visibility:visible;mso-wrap-style:square;mso-width-percent:0;mso-height-percent:0;mso-wrap-distance-left:9pt;mso-wrap-distance-top:0;mso-wrap-distance-right:9pt;mso-wrap-distance-bottom:0;mso-position-horizontal:absolute;mso-position-horizontal-relative:text;mso-position-vertical:absolute;mso-position-vertical-relative:text;mso-width-percent:0;mso-height-percent:0;mso-width-relative:margin;mso-height-relative:margin;v-text-anchor:top" o:gfxdata="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" filled="f" stroked="f">
                 <v:textbox>
                   <w:txbxContent>
                     <w:p>
@@ -18355,7 +18546,17 @@
                           <w:szCs w:val="16"/>
                         </w:rPr>
                         <w:br/>
-                        <w:t>In no event shall the authors or copyright holders be liable for any claim, damages or other liability, whether in an action of contract, tort or otherwise, arising from, out of or in connection with this IP.</w:t>
+                        <w:t xml:space="preserve">In no event shall the authors or copyright holders be liable for any claim, damages or other liability, whether in an action of contract, tort or otherwise, arising from, out of or in connection </w:t>
+                      </w:r>
+                      <w:bookmarkStart w:id="2" w:name="_GoBack"/>
+                      <w:bookmarkEnd w:id="2"/>
+                      <w:r>
+                        <w:rPr>
+                          <w:iCs/>
+                          <w:sz w:val="13"/>
+                          <w:szCs w:val="16"/>
+                        </w:rPr>
+                        <w:t>with this IP.</w:t>
                       </w:r>
                     </w:p>
                   </w:txbxContent>
@@ -18475,7 +18676,7 @@
           </mc:Choice>
           <mc:Fallback>
             <w:pict>
-              <v:shape w14:anchorId="6B7D54B5" id="Tekstboks 5" o:spid="_x0000_s1030" type="#_x0000_t202" style="position:absolute;margin-left:-6.85pt;margin-top:7.5pt;width:77.3pt;height:34.45pt;z-index:251658240;visibility:visible;mso-wrap-style:square;mso-width-percent:0;mso-height-percent:0;mso-wrap-distance-left:9pt;mso-wrap-distance-top:0;mso-wrap-distance-right:9pt;mso-wrap-distance-bottom:0;mso-position-horizontal:absolute;mso-position-horizontal-relative:text;mso-position-vertical:absolute;mso-position-vertical-relative:text;mso-width-percent:0;mso-height-percent:0;mso-width-relative:margin;mso-height-relative:margin;v-text-anchor:top" o:gfxdata="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" filled="f" stroked="f">
+              <v:shape w14:anchorId="6B7D54B5" id="Tekstboks 5" o:spid="_x0000_s1031" type="#_x0000_t202" style="position:absolute;margin-left:-6.85pt;margin-top:7.5pt;width:77.3pt;height:34.45pt;z-index:251658240;visibility:visible;mso-wrap-style:square;mso-width-percent:0;mso-height-percent:0;mso-wrap-distance-left:9pt;mso-wrap-distance-top:0;mso-wrap-distance-right:9pt;mso-wrap-distance-bottom:0;mso-position-horizontal:absolute;mso-position-horizontal-relative:text;mso-position-vertical:absolute;mso-position-vertical-relative:text;mso-width-percent:0;mso-height-percent:0;mso-width-relative:margin;mso-height-relative:margin;v-text-anchor:top" o:gfxdata="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" filled="f" stroked="f">
                 <v:textbox>
                   <w:txbxContent>
                     <w:p>
@@ -18777,8 +18978,6 @@
               <w:lang w:val="sq-AL"/>
             </w:rPr>
           </w:pPr>
-          <w:bookmarkStart w:id="1" w:name="_GoBack"/>
-          <w:bookmarkEnd w:id="1"/>
           <w:r>
             <w:rPr>
               <w:rFonts w:ascii="Helvetica" w:hAnsi="Helvetica" w:cs="Arial"/>
@@ -18894,7 +19093,7 @@
               <w:sz w:val="14"/>
               <w:lang w:val="en-US"/>
             </w:rPr>
-            <w:t>2019-04-30</w:t>
+            <w:t>2019-05-13</w:t>
           </w:r>
           <w:r>
             <w:rPr>
@@ -19121,7 +19320,7 @@
               <v:stroke joinstyle="miter"/>
               <v:path gradientshapeok="t" o:connecttype="rect"/>
             </v:shapetype>
-            <v:shape id="Tekstboks 1" o:spid="_x0000_s1031" type="#_x0000_t202" style="position:absolute;margin-left:640.8pt;margin-top:-5.5pt;width:149.35pt;height:24.8pt;z-index:251659264;visibility:visible;mso-wrap-style:square;mso-width-percent:0;mso-height-percent:0;mso-wrap-distance-left:9pt;mso-wrap-distance-top:0;mso-wrap-distance-right:9pt;mso-wrap-distance-bottom:0;mso-position-horizontal:absolute;mso-position-horizontal-relative:text;mso-position-vertical:absolute;mso-position-vertical-relative:text;mso-width-percent:0;mso-height-percent:0;mso-width-relative:margin;mso-height-relative:margin;v-text-anchor:top" o:gfxdata="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" filled="f" stroked="f">
+            <v:shape id="Tekstboks 1" o:spid="_x0000_s1032" type="#_x0000_t202" style="position:absolute;margin-left:640.8pt;margin-top:-5.5pt;width:149.35pt;height:24.8pt;z-index:251659264;visibility:visible;mso-wrap-style:square;mso-width-percent:0;mso-height-percent:0;mso-wrap-distance-left:9pt;mso-wrap-distance-top:0;mso-wrap-distance-right:9pt;mso-wrap-distance-bottom:0;mso-position-horizontal:absolute;mso-position-horizontal-relative:text;mso-position-vertical:absolute;mso-position-vertical-relative:text;mso-width-percent:0;mso-height-percent:0;mso-width-relative:margin;mso-height-relative:margin;v-text-anchor:top" o:gfxdata="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" filled="f" stroked="f">
               <v:textbox>
                 <w:txbxContent>
                   <w:p>
@@ -24695,7 +24894,7 @@
     </w:rPrDefault>
     <w:pPrDefault/>
   </w:docDefaults>
-  <w:latentStyles w:defLockedState="0" w:defUIPriority="0" w:defSemiHidden="0" w:defUnhideWhenUsed="0" w:defQFormat="0" w:count="375">
+  <w:latentStyles w:defLockedState="0" w:defUIPriority="0" w:defSemiHidden="0" w:defUnhideWhenUsed="0" w:defQFormat="0" w:count="376">
     <w:lsdException w:name="Normal" w:qFormat="1"/>
     <w:lsdException w:name="heading 1" w:qFormat="1"/>
     <w:lsdException w:name="heading 2" w:qFormat="1"/>
@@ -25065,6 +25264,7 @@
     <w:lsdException w:name="Smart Hyperlink" w:semiHidden="1" w:uiPriority="99" w:unhideWhenUsed="1"/>
     <w:lsdException w:name="Hashtag" w:semiHidden="1" w:uiPriority="99" w:unhideWhenUsed="1"/>
     <w:lsdException w:name="Unresolved Mention" w:semiHidden="1" w:uiPriority="99" w:unhideWhenUsed="1"/>
+    <w:lsdException w:name="Smart Link" w:semiHidden="1" w:uiPriority="99" w:unhideWhenUsed="1"/>
   </w:latentStyles>
   <w:style w:type="paragraph" w:default="1" w:styleId="Normal">
     <w:name w:val="Normal"/>
@@ -26371,7 +26571,7 @@
 </file>
 
 <file path=customXml/itemProps1.xml><?xml version="1.0" encoding="utf-8"?>
-<ds:datastoreItem xmlns:ds="http://schemas.openxmlformats.org/officeDocument/2006/customXml" ds:itemID="{2FC49015-B691-43EB-952B-6DA33C4B8585}">
+<ds:datastoreItem xmlns:ds="http://schemas.openxmlformats.org/officeDocument/2006/customXml" ds:itemID="{30CC2280-BC1A-42E5-8060-24C4082CD4FC}">
   <ds:schemaRefs>
     <ds:schemaRef ds:uri="http://schemas.openxmlformats.org/officeDocument/2006/bibliography"/>
   </ds:schemaRefs>

</xml_diff>